<commit_message>
Using PRISM package to get daily temp data
</commit_message>
<xml_diff>
--- a/lit review.docx
+++ b/lit review.docx
@@ -618,16 +618,14 @@
         </w:rPr>
         <w:t xml:space="preserve">405 species, 400,000 </w:t>
       </w:r>
-      <w:proofErr w:type="gramStart"/>
-      <w:r>
-        <w:rPr>
-          <w:rFonts w:ascii="Times New Roman" w:eastAsia="Times New Roman" w:hAnsi="Times New Roman" w:cs="Times New Roman"/>
-          <w:sz w:val="24"/>
-          <w:szCs w:val="24"/>
-        </w:rPr>
-        <w:t>observation</w:t>
-      </w:r>
-      <w:proofErr w:type="gramEnd"/>
+      <w:r>
+        <w:rPr>
+          <w:rFonts w:ascii="Times New Roman" w:eastAsia="Times New Roman" w:hAnsi="Times New Roman" w:cs="Times New Roman"/>
+          <w:sz w:val="24"/>
+          <w:szCs w:val="24"/>
+        </w:rPr>
+        <w:t>observations</w:t>
+      </w:r>
       <w:r>
         <w:rPr>
           <w:rFonts w:ascii="Times New Roman" w:eastAsia="Times New Roman" w:hAnsi="Times New Roman" w:cs="Times New Roman"/>
@@ -658,6 +656,701 @@
           <w:szCs w:val="24"/>
         </w:rPr>
         <w:t>6669 species spatial data at two census periods</w:t>
+      </w:r>
+    </w:p>
+    <w:p>
+      <w:pPr>
+        <w:spacing w:after="0" w:line="240" w:lineRule="auto"/>
+        <w:rPr>
+          <w:rFonts w:ascii="Times New Roman" w:eastAsia="Times New Roman" w:hAnsi="Times New Roman" w:cs="Times New Roman"/>
+          <w:sz w:val="24"/>
+          <w:szCs w:val="24"/>
+        </w:rPr>
+      </w:pPr>
+      <w:r>
+        <w:rPr>
+          <w:rFonts w:ascii="Times New Roman" w:eastAsia="Times New Roman" w:hAnsi="Times New Roman" w:cs="Times New Roman"/>
+          <w:sz w:val="24"/>
+          <w:szCs w:val="24"/>
+        </w:rPr>
+        <w:t>If a species cannot track warming climate by advancing phenology will need to move to higher latitude (not possible if on top of mountain</w:t>
+      </w:r>
+      <w:proofErr w:type="gramStart"/>
+      <w:r>
+        <w:rPr>
+          <w:rFonts w:ascii="Times New Roman" w:eastAsia="Times New Roman" w:hAnsi="Times New Roman" w:cs="Times New Roman"/>
+          <w:sz w:val="24"/>
+          <w:szCs w:val="24"/>
+        </w:rPr>
+        <w:t>..)</w:t>
+      </w:r>
+      <w:proofErr w:type="gramEnd"/>
+      <w:r>
+        <w:rPr>
+          <w:rFonts w:ascii="Times New Roman" w:eastAsia="Times New Roman" w:hAnsi="Times New Roman" w:cs="Times New Roman"/>
+          <w:sz w:val="24"/>
+          <w:szCs w:val="24"/>
+        </w:rPr>
+        <w:t xml:space="preserve"> </w:t>
+      </w:r>
+    </w:p>
+    <w:p>
+      <w:pPr>
+        <w:spacing w:after="0" w:line="240" w:lineRule="auto"/>
+        <w:rPr>
+          <w:rFonts w:ascii="Times New Roman" w:eastAsia="Times New Roman" w:hAnsi="Times New Roman" w:cs="Times New Roman"/>
+          <w:sz w:val="24"/>
+          <w:szCs w:val="24"/>
+        </w:rPr>
+      </w:pPr>
+      <w:proofErr w:type="gramStart"/>
+      <w:r>
+        <w:rPr>
+          <w:rFonts w:ascii="Times New Roman" w:eastAsia="Times New Roman" w:hAnsi="Times New Roman" w:cs="Times New Roman"/>
+          <w:sz w:val="24"/>
+          <w:szCs w:val="24"/>
+        </w:rPr>
+        <w:t>Used daily mean temperature (central England temperature (CET).</w:t>
+      </w:r>
+      <w:proofErr w:type="gramEnd"/>
+      <w:r>
+        <w:rPr>
+          <w:rFonts w:ascii="Times New Roman" w:eastAsia="Times New Roman" w:hAnsi="Times New Roman" w:cs="Times New Roman"/>
+          <w:sz w:val="24"/>
+          <w:szCs w:val="24"/>
+        </w:rPr>
+        <w:t xml:space="preserve"> </w:t>
+      </w:r>
+    </w:p>
+    <w:p>
+      <w:pPr>
+        <w:autoSpaceDE w:val="0"/>
+        <w:autoSpaceDN w:val="0"/>
+        <w:adjustRightInd w:val="0"/>
+        <w:spacing w:after="0" w:line="240" w:lineRule="auto"/>
+        <w:rPr>
+          <w:rFonts w:ascii="AdvTTc999d02f" w:hAnsi="AdvTTc999d02f" w:cs="AdvTTc999d02f"/>
+          <w:color w:val="231F20"/>
+          <w:sz w:val="17"/>
+          <w:szCs w:val="17"/>
+        </w:rPr>
+      </w:pPr>
+      <w:r>
+        <w:rPr>
+          <w:rFonts w:ascii="Times New Roman" w:eastAsia="Times New Roman" w:hAnsi="Times New Roman" w:cs="Times New Roman"/>
+          <w:sz w:val="24"/>
+          <w:szCs w:val="24"/>
+        </w:rPr>
+        <w:t>“</w:t>
+      </w:r>
+      <w:r>
+        <w:rPr>
+          <w:rFonts w:ascii="AdvTTc999d02f" w:hAnsi="AdvTTc999d02f" w:cs="AdvTTc999d02f"/>
+          <w:color w:val="231F20"/>
+          <w:sz w:val="17"/>
+          <w:szCs w:val="17"/>
+        </w:rPr>
+        <w:t>Only native species (native</w:t>
+      </w:r>
+    </w:p>
+    <w:p>
+      <w:pPr>
+        <w:autoSpaceDE w:val="0"/>
+        <w:autoSpaceDN w:val="0"/>
+        <w:adjustRightInd w:val="0"/>
+        <w:spacing w:after="0" w:line="240" w:lineRule="auto"/>
+        <w:rPr>
+          <w:rFonts w:ascii="AdvTTc999d02f" w:hAnsi="AdvTTc999d02f" w:cs="AdvTTc999d02f"/>
+          <w:color w:val="231F20"/>
+          <w:sz w:val="17"/>
+          <w:szCs w:val="17"/>
+        </w:rPr>
+      </w:pPr>
+      <w:proofErr w:type="gramStart"/>
+      <w:r>
+        <w:rPr>
+          <w:rFonts w:ascii="AdvTTc999d02f" w:hAnsi="AdvTTc999d02f" w:cs="AdvTTc999d02f"/>
+          <w:color w:val="231F20"/>
+          <w:sz w:val="17"/>
+          <w:szCs w:val="17"/>
+        </w:rPr>
+        <w:t>status</w:t>
+      </w:r>
+      <w:proofErr w:type="gramEnd"/>
+      <w:r>
+        <w:rPr>
+          <w:rFonts w:ascii="AdvTTc999d02f" w:hAnsi="AdvTTc999d02f" w:cs="AdvTTc999d02f"/>
+          <w:color w:val="231F20"/>
+          <w:sz w:val="17"/>
+          <w:szCs w:val="17"/>
+        </w:rPr>
+        <w:t xml:space="preserve"> </w:t>
+      </w:r>
+      <w:r>
+        <w:rPr>
+          <w:rFonts w:ascii="AdvMathSymb" w:hAnsi="AdvMathSymb" w:cs="AdvMathSymb"/>
+          <w:color w:val="231F20"/>
+          <w:sz w:val="17"/>
+          <w:szCs w:val="17"/>
+        </w:rPr>
+        <w:t xml:space="preserve">¼ </w:t>
+      </w:r>
+      <w:r>
+        <w:rPr>
+          <w:rFonts w:ascii="AdvTTc999d02f" w:hAnsi="AdvTTc999d02f" w:cs="AdvTTc999d02f"/>
+          <w:color w:val="231F20"/>
+          <w:sz w:val="17"/>
+          <w:szCs w:val="17"/>
+        </w:rPr>
+        <w:t>N or NH in the PLANTATT database [24]) whose indices</w:t>
+      </w:r>
+    </w:p>
+    <w:p>
+      <w:pPr>
+        <w:autoSpaceDE w:val="0"/>
+        <w:autoSpaceDN w:val="0"/>
+        <w:adjustRightInd w:val="0"/>
+        <w:spacing w:after="0" w:line="240" w:lineRule="auto"/>
+        <w:rPr>
+          <w:rFonts w:ascii="AdvTTc999d02f" w:hAnsi="AdvTTc999d02f" w:cs="AdvTTc999d02f"/>
+          <w:color w:val="231F20"/>
+          <w:sz w:val="17"/>
+          <w:szCs w:val="17"/>
+        </w:rPr>
+      </w:pPr>
+      <w:proofErr w:type="gramStart"/>
+      <w:r>
+        <w:rPr>
+          <w:rFonts w:ascii="AdvTTc999d02f" w:hAnsi="AdvTTc999d02f" w:cs="AdvTTc999d02f"/>
+          <w:color w:val="231F20"/>
+          <w:sz w:val="17"/>
+          <w:szCs w:val="17"/>
+        </w:rPr>
+        <w:t>exceeded</w:t>
+      </w:r>
+      <w:proofErr w:type="gramEnd"/>
+      <w:r>
+        <w:rPr>
+          <w:rFonts w:ascii="AdvTTc999d02f" w:hAnsi="AdvTTc999d02f" w:cs="AdvTTc999d02f"/>
+          <w:color w:val="231F20"/>
+          <w:sz w:val="17"/>
+          <w:szCs w:val="17"/>
+        </w:rPr>
+        <w:t xml:space="preserve"> 19 years were used in this analysis, based on an</w:t>
+      </w:r>
+    </w:p>
+    <w:p>
+      <w:pPr>
+        <w:autoSpaceDE w:val="0"/>
+        <w:autoSpaceDN w:val="0"/>
+        <w:adjustRightInd w:val="0"/>
+        <w:spacing w:after="0" w:line="240" w:lineRule="auto"/>
+        <w:rPr>
+          <w:rFonts w:ascii="AdvTTc999d02f" w:hAnsi="AdvTTc999d02f" w:cs="AdvTTc999d02f"/>
+          <w:color w:val="231F20"/>
+          <w:sz w:val="17"/>
+          <w:szCs w:val="17"/>
+        </w:rPr>
+      </w:pPr>
+      <w:proofErr w:type="gramStart"/>
+      <w:r>
+        <w:rPr>
+          <w:rFonts w:ascii="AdvTTc999d02f" w:hAnsi="AdvTTc999d02f" w:cs="AdvTTc999d02f"/>
+          <w:color w:val="231F20"/>
+          <w:sz w:val="17"/>
+          <w:szCs w:val="17"/>
+        </w:rPr>
+        <w:t>earlier</w:t>
+      </w:r>
+      <w:proofErr w:type="gramEnd"/>
+      <w:r>
+        <w:rPr>
+          <w:rFonts w:ascii="AdvTTc999d02f" w:hAnsi="AdvTTc999d02f" w:cs="AdvTTc999d02f"/>
+          <w:color w:val="231F20"/>
+          <w:sz w:val="17"/>
+          <w:szCs w:val="17"/>
+        </w:rPr>
+        <w:t xml:space="preserve"> study which reported that, in most species, relatively accurate</w:t>
+      </w:r>
+    </w:p>
+    <w:p>
+      <w:pPr>
+        <w:autoSpaceDE w:val="0"/>
+        <w:autoSpaceDN w:val="0"/>
+        <w:adjustRightInd w:val="0"/>
+        <w:spacing w:after="0" w:line="240" w:lineRule="auto"/>
+        <w:rPr>
+          <w:rFonts w:ascii="AdvTTc999d02f" w:hAnsi="AdvTTc999d02f" w:cs="AdvTTc999d02f"/>
+          <w:color w:val="231F20"/>
+          <w:sz w:val="17"/>
+          <w:szCs w:val="17"/>
+        </w:rPr>
+      </w:pPr>
+      <w:proofErr w:type="gramStart"/>
+      <w:r>
+        <w:rPr>
+          <w:rFonts w:ascii="AdvTTc999d02f" w:hAnsi="AdvTTc999d02f" w:cs="AdvTTc999d02f"/>
+          <w:color w:val="231F20"/>
+          <w:sz w:val="17"/>
+          <w:szCs w:val="17"/>
+        </w:rPr>
+        <w:t>estimates</w:t>
+      </w:r>
+      <w:proofErr w:type="gramEnd"/>
+      <w:r>
+        <w:rPr>
+          <w:rFonts w:ascii="AdvTTc999d02f" w:hAnsi="AdvTTc999d02f" w:cs="AdvTTc999d02f"/>
+          <w:color w:val="231F20"/>
+          <w:sz w:val="17"/>
+          <w:szCs w:val="17"/>
+        </w:rPr>
+        <w:t xml:space="preserve"> of the relationship between flowering dates and</w:t>
+      </w:r>
+    </w:p>
+    <w:p>
+      <w:pPr>
+        <w:spacing w:after="0" w:line="240" w:lineRule="auto"/>
+        <w:rPr>
+          <w:rFonts w:ascii="Times New Roman" w:eastAsia="Times New Roman" w:hAnsi="Times New Roman" w:cs="Times New Roman"/>
+          <w:sz w:val="24"/>
+          <w:szCs w:val="24"/>
+        </w:rPr>
+      </w:pPr>
+      <w:proofErr w:type="gramStart"/>
+      <w:r>
+        <w:rPr>
+          <w:rFonts w:ascii="AdvTTc999d02f" w:hAnsi="AdvTTc999d02f" w:cs="AdvTTc999d02f"/>
+          <w:color w:val="231F20"/>
+          <w:sz w:val="17"/>
+          <w:szCs w:val="17"/>
+        </w:rPr>
+        <w:t>temperature</w:t>
+      </w:r>
+      <w:proofErr w:type="gramEnd"/>
+      <w:r>
+        <w:rPr>
+          <w:rFonts w:ascii="AdvTTc999d02f" w:hAnsi="AdvTTc999d02f" w:cs="AdvTTc999d02f"/>
+          <w:color w:val="231F20"/>
+          <w:sz w:val="17"/>
+          <w:szCs w:val="17"/>
+        </w:rPr>
+        <w:t xml:space="preserve"> can be obtained with 20-year data” – “one man, 73 years, and….”</w:t>
+      </w:r>
+    </w:p>
+    <w:p>
+      <w:pPr>
+        <w:spacing w:after="0" w:line="240" w:lineRule="auto"/>
+        <w:rPr>
+          <w:rFonts w:ascii="Times New Roman" w:eastAsia="Times New Roman" w:hAnsi="Times New Roman" w:cs="Times New Roman"/>
+          <w:sz w:val="24"/>
+          <w:szCs w:val="24"/>
+        </w:rPr>
+      </w:pPr>
+      <w:r>
+        <w:rPr>
+          <w:rFonts w:ascii="Times New Roman" w:eastAsia="Times New Roman" w:hAnsi="Times New Roman" w:cs="Times New Roman"/>
+          <w:sz w:val="24"/>
+          <w:szCs w:val="24"/>
+        </w:rPr>
+        <w:t xml:space="preserve">Mean daily CET in the week starting from the first flowering date estimated by the species-level index for each year and species. </w:t>
+      </w:r>
+    </w:p>
+    <w:p>
+      <w:pPr>
+        <w:spacing w:after="0" w:line="240" w:lineRule="auto"/>
+        <w:rPr>
+          <w:rFonts w:ascii="Times New Roman" w:eastAsia="Times New Roman" w:hAnsi="Times New Roman" w:cs="Times New Roman"/>
+          <w:sz w:val="24"/>
+          <w:szCs w:val="24"/>
+        </w:rPr>
+      </w:pPr>
+      <w:r>
+        <w:rPr>
+          <w:rFonts w:ascii="Times New Roman" w:eastAsia="Times New Roman" w:hAnsi="Times New Roman" w:cs="Times New Roman"/>
+          <w:sz w:val="24"/>
+          <w:szCs w:val="24"/>
+        </w:rPr>
+        <w:t>Looked at each month – what responsible for first bloom</w:t>
+      </w:r>
+      <w:proofErr w:type="gramStart"/>
+      <w:r>
+        <w:rPr>
+          <w:rFonts w:ascii="Times New Roman" w:eastAsia="Times New Roman" w:hAnsi="Times New Roman" w:cs="Times New Roman"/>
+          <w:sz w:val="24"/>
+          <w:szCs w:val="24"/>
+        </w:rPr>
+        <w:t>..</w:t>
+      </w:r>
+      <w:proofErr w:type="gramEnd"/>
+    </w:p>
+    <w:p>
+      <w:pPr>
+        <w:pStyle w:val="ListParagraph"/>
+        <w:numPr>
+          <w:ilvl w:val="0"/>
+          <w:numId w:val="3"/>
+        </w:numPr>
+        <w:spacing w:after="0" w:line="240" w:lineRule="auto"/>
+        <w:rPr>
+          <w:rFonts w:ascii="Times New Roman" w:eastAsia="Times New Roman" w:hAnsi="Times New Roman" w:cs="Times New Roman"/>
+          <w:sz w:val="24"/>
+          <w:szCs w:val="24"/>
+        </w:rPr>
+      </w:pPr>
+      <w:r>
+        <w:rPr>
+          <w:rFonts w:ascii="Times New Roman" w:eastAsia="Times New Roman" w:hAnsi="Times New Roman" w:cs="Times New Roman"/>
+          <w:sz w:val="24"/>
+          <w:szCs w:val="24"/>
+        </w:rPr>
+        <w:t>Alpine species that are not changing their phenology with changing temperature may be at risk of climate change driven extinction because they cannot track northward??</w:t>
+      </w:r>
+    </w:p>
+    <w:p>
+      <w:pPr>
+        <w:pStyle w:val="ListParagraph"/>
+        <w:numPr>
+          <w:ilvl w:val="0"/>
+          <w:numId w:val="3"/>
+        </w:numPr>
+        <w:spacing w:after="0" w:line="240" w:lineRule="auto"/>
+        <w:rPr>
+          <w:rFonts w:ascii="Times New Roman" w:eastAsia="Times New Roman" w:hAnsi="Times New Roman" w:cs="Times New Roman"/>
+          <w:sz w:val="24"/>
+          <w:szCs w:val="24"/>
+        </w:rPr>
+      </w:pPr>
+      <w:r>
+        <w:rPr>
+          <w:rFonts w:ascii="Times New Roman" w:eastAsia="Times New Roman" w:hAnsi="Times New Roman" w:cs="Times New Roman"/>
+          <w:sz w:val="24"/>
+          <w:szCs w:val="24"/>
+        </w:rPr>
+        <w:t>Mean they don’t have the phenotypic plasticity to survive change without range change?</w:t>
+      </w:r>
+    </w:p>
+    <w:p>
+      <w:pPr>
+        <w:spacing w:after="0" w:line="240" w:lineRule="auto"/>
+        <w:rPr>
+          <w:rFonts w:ascii="Times New Roman" w:eastAsia="Times New Roman" w:hAnsi="Times New Roman" w:cs="Times New Roman"/>
+          <w:sz w:val="24"/>
+          <w:szCs w:val="24"/>
+        </w:rPr>
+      </w:pPr>
+    </w:p>
+    <w:p>
+      <w:pPr>
+        <w:autoSpaceDE w:val="0"/>
+        <w:autoSpaceDN w:val="0"/>
+        <w:adjustRightInd w:val="0"/>
+        <w:spacing w:after="0" w:line="240" w:lineRule="auto"/>
+        <w:rPr>
+          <w:rFonts w:ascii="AdvPSPAL-B" w:hAnsi="AdvPSPAL-B" w:cs="AdvPSPAL-B"/>
+          <w:sz w:val="36"/>
+          <w:szCs w:val="36"/>
+        </w:rPr>
+      </w:pPr>
+      <w:proofErr w:type="spellStart"/>
+      <w:r>
+        <w:rPr>
+          <w:rFonts w:ascii="AdvPSPAL-B" w:hAnsi="AdvPSPAL-B" w:cs="AdvPSPAL-B"/>
+          <w:sz w:val="36"/>
+          <w:szCs w:val="36"/>
+        </w:rPr>
+        <w:t>Phenological</w:t>
+      </w:r>
+      <w:proofErr w:type="spellEnd"/>
+      <w:r>
+        <w:rPr>
+          <w:rFonts w:ascii="AdvPSPAL-B" w:hAnsi="AdvPSPAL-B" w:cs="AdvPSPAL-B"/>
+          <w:sz w:val="36"/>
+          <w:szCs w:val="36"/>
+        </w:rPr>
+        <w:t xml:space="preserve"> plasticity will not help all species adapt to</w:t>
+      </w:r>
+    </w:p>
+    <w:p>
+      <w:pPr>
+        <w:autoSpaceDE w:val="0"/>
+        <w:autoSpaceDN w:val="0"/>
+        <w:adjustRightInd w:val="0"/>
+        <w:spacing w:after="0" w:line="240" w:lineRule="auto"/>
+        <w:rPr>
+          <w:rFonts w:ascii="AdvPSPAL-B" w:hAnsi="AdvPSPAL-B" w:cs="AdvPSPAL-B"/>
+          <w:sz w:val="36"/>
+          <w:szCs w:val="36"/>
+        </w:rPr>
+      </w:pPr>
+      <w:proofErr w:type="gramStart"/>
+      <w:r>
+        <w:rPr>
+          <w:rFonts w:ascii="AdvPSPAL-B" w:hAnsi="AdvPSPAL-B" w:cs="AdvPSPAL-B"/>
+          <w:sz w:val="36"/>
+          <w:szCs w:val="36"/>
+        </w:rPr>
+        <w:t>climate</w:t>
+      </w:r>
+      <w:proofErr w:type="gramEnd"/>
+      <w:r>
+        <w:rPr>
+          <w:rFonts w:ascii="AdvPSPAL-B" w:hAnsi="AdvPSPAL-B" w:cs="AdvPSPAL-B"/>
+          <w:sz w:val="36"/>
+          <w:szCs w:val="36"/>
+        </w:rPr>
+        <w:t xml:space="preserve"> change</w:t>
+      </w:r>
+    </w:p>
+    <w:p>
+      <w:pPr>
+        <w:spacing w:after="0" w:line="240" w:lineRule="auto"/>
+        <w:rPr>
+          <w:rFonts w:ascii="Times New Roman" w:hAnsi="Times New Roman" w:cs="Times New Roman"/>
+          <w:sz w:val="24"/>
+          <w:szCs w:val="24"/>
+        </w:rPr>
+      </w:pPr>
+      <w:r>
+        <w:rPr>
+          <w:rFonts w:ascii="AdvPSPAL-R" w:hAnsi="AdvPSPAL-R" w:cs="AdvPSPAL-R"/>
+          <w:sz w:val="18"/>
+          <w:szCs w:val="18"/>
+        </w:rPr>
+        <w:t>ANNE DUPUTI</w:t>
+      </w:r>
+      <w:r>
+        <w:rPr>
+          <w:rFonts w:ascii="AdvP4C4E59" w:hAnsi="AdvP4C4E59" w:cs="AdvP4C4E59"/>
+          <w:sz w:val="18"/>
+          <w:szCs w:val="18"/>
+        </w:rPr>
+        <w:t>_</w:t>
+      </w:r>
+      <w:proofErr w:type="gramStart"/>
+      <w:r>
+        <w:rPr>
+          <w:rFonts w:ascii="AdvPSPAL-R" w:hAnsi="AdvPSPAL-R" w:cs="AdvPSPAL-R"/>
+          <w:sz w:val="18"/>
+          <w:szCs w:val="18"/>
+        </w:rPr>
+        <w:t>E</w:t>
+      </w:r>
+      <w:r>
+        <w:rPr>
+          <w:rFonts w:ascii="AdvPSPAL-R" w:hAnsi="AdvPSPAL-R" w:cs="AdvPSPAL-R"/>
+          <w:sz w:val="12"/>
+          <w:szCs w:val="12"/>
+        </w:rPr>
+        <w:t>1 ,</w:t>
+      </w:r>
+      <w:proofErr w:type="gramEnd"/>
+      <w:r>
+        <w:rPr>
+          <w:rFonts w:ascii="AdvPSPAL-R" w:hAnsi="AdvPSPAL-R" w:cs="AdvPSPAL-R"/>
+          <w:sz w:val="12"/>
+          <w:szCs w:val="12"/>
+        </w:rPr>
+        <w:t xml:space="preserve"> 2 </w:t>
+      </w:r>
+      <w:r>
+        <w:rPr>
+          <w:rFonts w:ascii="AdvPSPAL-R" w:hAnsi="AdvPSPAL-R" w:cs="AdvPSPAL-R"/>
+          <w:sz w:val="18"/>
+          <w:szCs w:val="18"/>
+        </w:rPr>
+        <w:t>* , ALEXIS RUTSCHMANN</w:t>
+      </w:r>
+      <w:r>
+        <w:rPr>
+          <w:rFonts w:ascii="AdvPSPAL-R" w:hAnsi="AdvPSPAL-R" w:cs="AdvPSPAL-R"/>
+          <w:sz w:val="12"/>
+          <w:szCs w:val="12"/>
+        </w:rPr>
+        <w:t xml:space="preserve">2 , 3 </w:t>
+      </w:r>
+      <w:r>
+        <w:rPr>
+          <w:rFonts w:ascii="AdvPSPAL-R" w:hAnsi="AdvPSPAL-R" w:cs="AdvPSPAL-R"/>
+          <w:sz w:val="18"/>
+          <w:szCs w:val="18"/>
+        </w:rPr>
+        <w:t>* , OPH</w:t>
+      </w:r>
+      <w:r>
+        <w:rPr>
+          <w:rFonts w:ascii="AdvP4C4E59" w:hAnsi="AdvP4C4E59" w:cs="AdvP4C4E59"/>
+          <w:sz w:val="18"/>
+          <w:szCs w:val="18"/>
+        </w:rPr>
+        <w:t>_</w:t>
+      </w:r>
+      <w:r>
+        <w:rPr>
+          <w:rFonts w:ascii="AdvPSPAL-R" w:hAnsi="AdvPSPAL-R" w:cs="AdvPSPAL-R"/>
+          <w:sz w:val="18"/>
+          <w:szCs w:val="18"/>
+        </w:rPr>
+        <w:t xml:space="preserve">EL I E RONCE </w:t>
+      </w:r>
+      <w:r>
+        <w:rPr>
+          <w:rFonts w:ascii="AdvPSPAL-R" w:hAnsi="AdvPSPAL-R" w:cs="AdvPSPAL-R"/>
+          <w:sz w:val="12"/>
+          <w:szCs w:val="12"/>
+        </w:rPr>
+        <w:t xml:space="preserve">4 </w:t>
+      </w:r>
+      <w:r>
+        <w:rPr>
+          <w:rFonts w:ascii="AdvPSPAL-R" w:hAnsi="AdvPSPAL-R" w:cs="AdvPSPAL-R"/>
+          <w:sz w:val="18"/>
+          <w:szCs w:val="18"/>
+        </w:rPr>
+        <w:t>and ISABELLE CHUINE</w:t>
+      </w:r>
+      <w:r>
+        <w:rPr>
+          <w:rFonts w:ascii="AdvPSPAL-R" w:hAnsi="AdvPSPAL-R" w:cs="AdvPSPAL-R"/>
+          <w:sz w:val="12"/>
+          <w:szCs w:val="12"/>
+        </w:rPr>
+        <w:t>2</w:t>
+      </w:r>
+    </w:p>
+    <w:p>
+      <w:pPr>
+        <w:spacing w:after="0" w:line="240" w:lineRule="auto"/>
+        <w:rPr>
+          <w:rFonts w:ascii="Times New Roman" w:hAnsi="Times New Roman" w:cs="Times New Roman"/>
+          <w:sz w:val="24"/>
+          <w:szCs w:val="24"/>
+        </w:rPr>
+      </w:pPr>
+      <w:r>
+        <w:rPr>
+          <w:rFonts w:ascii="Times New Roman" w:hAnsi="Times New Roman" w:cs="Times New Roman"/>
+          <w:sz w:val="24"/>
+          <w:szCs w:val="24"/>
+        </w:rPr>
+        <w:t>2015</w:t>
+      </w:r>
+    </w:p>
+    <w:p>
+      <w:pPr>
+        <w:spacing w:after="0" w:line="240" w:lineRule="auto"/>
+        <w:rPr>
+          <w:rFonts w:ascii="Times New Roman" w:eastAsia="Times New Roman" w:hAnsi="Times New Roman" w:cs="Times New Roman"/>
+          <w:sz w:val="24"/>
+          <w:szCs w:val="24"/>
+        </w:rPr>
+      </w:pPr>
+      <w:proofErr w:type="gramStart"/>
+      <w:r>
+        <w:rPr>
+          <w:rFonts w:ascii="Times New Roman" w:eastAsia="Times New Roman" w:hAnsi="Times New Roman" w:cs="Times New Roman"/>
+          <w:sz w:val="24"/>
+          <w:szCs w:val="24"/>
+        </w:rPr>
+        <w:t xml:space="preserve">Advanced spring events due to </w:t>
+      </w:r>
+      <w:proofErr w:type="spellStart"/>
+      <w:r>
+        <w:rPr>
+          <w:rFonts w:ascii="Times New Roman" w:eastAsia="Times New Roman" w:hAnsi="Times New Roman" w:cs="Times New Roman"/>
+          <w:sz w:val="24"/>
+          <w:szCs w:val="24"/>
+        </w:rPr>
+        <w:t>phnotypic</w:t>
+      </w:r>
+      <w:proofErr w:type="spellEnd"/>
+      <w:r>
+        <w:rPr>
+          <w:rFonts w:ascii="Times New Roman" w:eastAsia="Times New Roman" w:hAnsi="Times New Roman" w:cs="Times New Roman"/>
+          <w:sz w:val="24"/>
+          <w:szCs w:val="24"/>
+        </w:rPr>
+        <w:t xml:space="preserve"> plasticity.</w:t>
+      </w:r>
+      <w:proofErr w:type="gramEnd"/>
+      <w:r>
+        <w:rPr>
+          <w:rFonts w:ascii="Times New Roman" w:eastAsia="Times New Roman" w:hAnsi="Times New Roman" w:cs="Times New Roman"/>
+          <w:sz w:val="24"/>
+          <w:szCs w:val="24"/>
+        </w:rPr>
+        <w:t xml:space="preserve"> Some of these plastic shifts are adaptive but some can be maladaptive. </w:t>
+      </w:r>
+    </w:p>
+    <w:p>
+      <w:pPr>
+        <w:spacing w:after="0" w:line="240" w:lineRule="auto"/>
+        <w:rPr>
+          <w:rFonts w:ascii="Times New Roman" w:eastAsia="Times New Roman" w:hAnsi="Times New Roman" w:cs="Times New Roman"/>
+          <w:sz w:val="24"/>
+          <w:szCs w:val="24"/>
+        </w:rPr>
+      </w:pPr>
+      <w:r>
+        <w:rPr>
+          <w:rFonts w:ascii="Times New Roman" w:eastAsia="Times New Roman" w:hAnsi="Times New Roman" w:cs="Times New Roman"/>
+          <w:sz w:val="24"/>
+          <w:szCs w:val="24"/>
+        </w:rPr>
+        <w:t xml:space="preserve">Mean temperature of coldest month, mean temp of </w:t>
+      </w:r>
+      <w:proofErr w:type="spellStart"/>
+      <w:r>
+        <w:rPr>
+          <w:rFonts w:ascii="Times New Roman" w:eastAsia="Times New Roman" w:hAnsi="Times New Roman" w:cs="Times New Roman"/>
+          <w:sz w:val="24"/>
+          <w:szCs w:val="24"/>
+        </w:rPr>
+        <w:t>wamest</w:t>
+      </w:r>
+      <w:proofErr w:type="spellEnd"/>
+      <w:r>
+        <w:rPr>
+          <w:rFonts w:ascii="Times New Roman" w:eastAsia="Times New Roman" w:hAnsi="Times New Roman" w:cs="Times New Roman"/>
+          <w:sz w:val="24"/>
+          <w:szCs w:val="24"/>
+        </w:rPr>
+        <w:t xml:space="preserve"> month, </w:t>
+      </w:r>
+      <w:proofErr w:type="spellStart"/>
+      <w:r>
+        <w:rPr>
+          <w:rFonts w:ascii="Times New Roman" w:eastAsia="Times New Roman" w:hAnsi="Times New Roman" w:cs="Times New Roman"/>
+          <w:sz w:val="24"/>
+          <w:szCs w:val="24"/>
+        </w:rPr>
+        <w:t>numbr</w:t>
+      </w:r>
+      <w:proofErr w:type="spellEnd"/>
+      <w:r>
+        <w:rPr>
+          <w:rFonts w:ascii="Times New Roman" w:eastAsia="Times New Roman" w:hAnsi="Times New Roman" w:cs="Times New Roman"/>
+          <w:sz w:val="24"/>
+          <w:szCs w:val="24"/>
+        </w:rPr>
+        <w:t xml:space="preserve"> of chilling days, drought index, GDD above 5°C. </w:t>
+      </w:r>
+      <w:proofErr w:type="gramStart"/>
+      <w:r>
+        <w:rPr>
+          <w:rFonts w:ascii="Times New Roman" w:eastAsia="Times New Roman" w:hAnsi="Times New Roman" w:cs="Times New Roman"/>
+          <w:sz w:val="24"/>
+          <w:szCs w:val="24"/>
+        </w:rPr>
+        <w:t>total</w:t>
+      </w:r>
+      <w:proofErr w:type="gramEnd"/>
+      <w:r>
+        <w:rPr>
+          <w:rFonts w:ascii="Times New Roman" w:eastAsia="Times New Roman" w:hAnsi="Times New Roman" w:cs="Times New Roman"/>
+          <w:sz w:val="24"/>
+          <w:szCs w:val="24"/>
+        </w:rPr>
+        <w:t xml:space="preserve"> precipitation, precipitation during growing season, coefficient of variation of precipitations among season</w:t>
       </w:r>
     </w:p>
     <w:p>
@@ -801,6 +1494,7 @@
           <w:sz w:val="24"/>
           <w:szCs w:val="24"/>
         </w:rPr>
+        <w:lastRenderedPageBreak/>
         <w:t>Source: PHILOSOPHICAL TRANSACTIONS OF THE ROYAL SOCIETY B-BIOLOGICAL SCIENCES</w:t>
       </w:r>
       <w:proofErr w:type="gramStart"/>
@@ -1295,11 +1989,7 @@
     </w:p>
     <w:p>
       <w:pPr>
-        <w:rPr>
-          <w:rFonts w:ascii="Times New Roman" w:eastAsia="Times New Roman" w:hAnsi="Times New Roman" w:cs="Times New Roman"/>
-          <w:sz w:val="24"/>
-          <w:szCs w:val="24"/>
-        </w:rPr>
+        <w:spacing w:after="0"/>
       </w:pPr>
       <w:r>
         <w:t>Temperature Thresholds and Growing-Degree-Day Models for Red Sorrel (</w:t>
@@ -1326,15 +2016,94 @@
       </w:r>
       <w:proofErr w:type="spellEnd"/>
       <w:r>
-        <w:t xml:space="preserve"> Sprouting, Emergence, and Flowering in Wild Blueberry Scott N. White, Nathan S. Boyd, and Rene C. Van Acker</w:t>
-      </w:r>
-      <w:r>
-        <w:t xml:space="preserve"> 2015</w:t>
+        <w:t xml:space="preserve"> Sprouting, Emergence, and Flowering in Wild Blueberry Scott N. White, Nathan S. Boyd, and Rene C. Van Acker 2015</w:t>
+      </w:r>
+    </w:p>
+    <w:p>
+      <w:pPr>
+        <w:spacing w:after="0"/>
+        <w:rPr>
+          <w:rFonts w:ascii="Times New Roman" w:eastAsia="Times New Roman" w:hAnsi="Times New Roman" w:cs="Times New Roman"/>
+          <w:sz w:val="24"/>
+          <w:szCs w:val="24"/>
+        </w:rPr>
+      </w:pPr>
+      <w:r>
+        <w:t xml:space="preserve">Cumulative </w:t>
+      </w:r>
+      <w:r>
+        <w:t xml:space="preserve">GDD = sum 1 </w:t>
+      </w:r>
+      <w:proofErr w:type="spellStart"/>
+      <w:r>
+        <w:t>to n</w:t>
+      </w:r>
+      <w:proofErr w:type="spellEnd"/>
+      <w:r>
+        <w:t xml:space="preserve"> (</w:t>
+      </w:r>
+      <w:proofErr w:type="spellStart"/>
+      <w:r>
+        <w:t>T</w:t>
+      </w:r>
+      <w:r>
+        <w:rPr>
+          <w:vertAlign w:val="subscript"/>
+        </w:rPr>
+        <w:t>mean</w:t>
+      </w:r>
+      <w:proofErr w:type="spellEnd"/>
+      <w:r>
+        <w:t xml:space="preserve"> – </w:t>
+      </w:r>
+      <w:proofErr w:type="spellStart"/>
+      <w:r>
+        <w:t>T</w:t>
+      </w:r>
+      <w:r>
+        <w:rPr>
+          <w:vertAlign w:val="subscript"/>
+        </w:rPr>
+        <w:t>base</w:t>
+      </w:r>
+      <w:proofErr w:type="spellEnd"/>
+      <w:r>
+        <w:t xml:space="preserve">) and when </w:t>
+      </w:r>
+      <w:proofErr w:type="spellStart"/>
+      <w:r>
+        <w:t>Tmean</w:t>
+      </w:r>
+      <w:proofErr w:type="spellEnd"/>
+      <w:r>
+        <w:t xml:space="preserve"> &lt; </w:t>
+      </w:r>
+      <w:proofErr w:type="spellStart"/>
+      <w:r>
+        <w:t>tbase</w:t>
+      </w:r>
+      <w:proofErr w:type="spellEnd"/>
+      <w:r>
+        <w:t xml:space="preserve"> then GDD = 0</w:t>
+      </w:r>
+      <w:r>
+        <w:t xml:space="preserve"> citing Gordon and </w:t>
+      </w:r>
+      <w:bookmarkStart w:id="0" w:name="_GoBack"/>
+      <w:bookmarkEnd w:id="0"/>
+      <w:proofErr w:type="spellStart"/>
+      <w:r>
+        <w:t>Bootsma</w:t>
+      </w:r>
+      <w:proofErr w:type="spellEnd"/>
+      <w:r>
+        <w:t xml:space="preserve"> (1993)</w:t>
       </w:r>
     </w:p>
     <w:p>
       <w:pPr>
         <w:keepNext/>
+        <w:spacing w:after="0" w:line="240" w:lineRule="auto"/>
         <w:rPr>
           <w:rFonts w:ascii="Times New Roman" w:eastAsia="Times New Roman" w:hAnsi="Times New Roman" w:cs="Times New Roman"/>
           <w:sz w:val="24"/>
@@ -1390,6 +2159,28 @@
     <w:p>
       <w:pPr>
         <w:keepNext/>
+        <w:spacing w:after="0" w:line="240" w:lineRule="auto"/>
+        <w:rPr>
+          <w:rFonts w:ascii="Times New Roman" w:eastAsia="Times New Roman" w:hAnsi="Times New Roman" w:cs="Times New Roman"/>
+          <w:sz w:val="24"/>
+          <w:szCs w:val="24"/>
+        </w:rPr>
+      </w:pPr>
+    </w:p>
+    <w:p>
+      <w:pPr>
+        <w:keepNext/>
+        <w:rPr>
+          <w:rFonts w:ascii="Times New Roman" w:eastAsia="Times New Roman" w:hAnsi="Times New Roman" w:cs="Times New Roman"/>
+          <w:sz w:val="24"/>
+          <w:szCs w:val="24"/>
+        </w:rPr>
+      </w:pPr>
+    </w:p>
+    <w:p>
+      <w:pPr>
+        <w:keepNext/>
+        <w:spacing w:after="0"/>
         <w:rPr>
           <w:rFonts w:ascii="Times New Roman" w:eastAsia="Times New Roman" w:hAnsi="Times New Roman" w:cs="Times New Roman"/>
           <w:sz w:val="24"/>
@@ -1403,7 +2194,15 @@
           <w:sz w:val="24"/>
           <w:szCs w:val="24"/>
         </w:rPr>
-        <w:t>Mathematical formulae for calculating the base temperature for growing degree days.</w:t>
+        <w:t>Mathematical formulae for calculating the base temperature for growing degree days</w:t>
+      </w:r>
+      <w:r>
+        <w:rPr>
+          <w:rFonts w:ascii="Times New Roman" w:eastAsia="Times New Roman" w:hAnsi="Times New Roman" w:cs="Times New Roman"/>
+          <w:sz w:val="24"/>
+          <w:szCs w:val="24"/>
+        </w:rPr>
+        <w:t>.</w:t>
       </w:r>
       <w:proofErr w:type="gramEnd"/>
       <w:r>
@@ -1412,12 +2211,42 @@
           <w:sz w:val="24"/>
           <w:szCs w:val="24"/>
         </w:rPr>
-        <w:t xml:space="preserve"> Yang et al 1994</w:t>
+        <w:t xml:space="preserve"> Yang et al 1995</w:t>
       </w:r>
     </w:p>
     <w:p>
       <w:pPr>
         <w:keepNext/>
+        <w:spacing w:after="0"/>
+        <w:rPr>
+          <w:rFonts w:ascii="Times New Roman" w:eastAsia="Times New Roman" w:hAnsi="Times New Roman" w:cs="Times New Roman"/>
+          <w:sz w:val="24"/>
+          <w:szCs w:val="24"/>
+        </w:rPr>
+      </w:pPr>
+      <w:r>
+        <w:rPr>
+          <w:rFonts w:ascii="Times New Roman" w:eastAsia="Times New Roman" w:hAnsi="Times New Roman" w:cs="Times New Roman"/>
+          <w:sz w:val="24"/>
+          <w:szCs w:val="24"/>
+        </w:rPr>
+        <w:t xml:space="preserve">Selecting temperature at which below growth and development will cease. </w:t>
+      </w:r>
+    </w:p>
+    <w:p>
+      <w:pPr>
+        <w:keepNext/>
+        <w:spacing w:after="0"/>
+        <w:rPr>
+          <w:rFonts w:ascii="Times New Roman" w:eastAsia="Times New Roman" w:hAnsi="Times New Roman" w:cs="Times New Roman"/>
+          <w:sz w:val="24"/>
+          <w:szCs w:val="24"/>
+        </w:rPr>
+      </w:pPr>
+    </w:p>
+    <w:p>
+      <w:pPr>
+        <w:keepNext/>
         <w:rPr>
           <w:rFonts w:ascii="Times New Roman" w:eastAsia="Times New Roman" w:hAnsi="Times New Roman" w:cs="Times New Roman"/>
           <w:sz w:val="24"/>
@@ -1561,243 +2390,157 @@
     </w:p>
     <w:p>
       <w:pPr>
-        <w:autoSpaceDE w:val="0"/>
-        <w:autoSpaceDN w:val="0"/>
-        <w:adjustRightInd w:val="0"/>
-        <w:spacing w:after="0" w:line="240" w:lineRule="auto"/>
+        <w:keepNext/>
         <w:rPr>
           <w:rFonts w:ascii="Times New Roman" w:hAnsi="Times New Roman" w:cs="Times New Roman"/>
           <w:sz w:val="24"/>
           <w:szCs w:val="24"/>
         </w:rPr>
       </w:pPr>
-      <w:r>
-        <w:rPr>
-          <w:rFonts w:ascii="Times New Roman" w:hAnsi="Times New Roman" w:cs="Times New Roman"/>
-          <w:sz w:val="24"/>
-          <w:szCs w:val="24"/>
-        </w:rPr>
-        <w:t>Looking to the future of conservation genetics:</w:t>
-      </w:r>
-    </w:p>
-    <w:p>
-      <w:pPr>
-        <w:autoSpaceDE w:val="0"/>
-        <w:autoSpaceDN w:val="0"/>
-        <w:adjustRightInd w:val="0"/>
-        <w:spacing w:after="0" w:line="240" w:lineRule="auto"/>
-        <w:rPr>
-          <w:rFonts w:ascii="Times New Roman" w:hAnsi="Times New Roman" w:cs="Times New Roman"/>
-          <w:sz w:val="24"/>
-          <w:szCs w:val="24"/>
-        </w:rPr>
-      </w:pPr>
-      <w:r>
-        <w:rPr>
-          <w:rFonts w:ascii="Times New Roman" w:hAnsi="Times New Roman" w:cs="Times New Roman"/>
-          <w:sz w:val="24"/>
-          <w:szCs w:val="24"/>
-        </w:rPr>
-        <w:t>The case for using quantitative genetic experiments</w:t>
-      </w:r>
-    </w:p>
-    <w:p>
-      <w:pPr>
-        <w:autoSpaceDE w:val="0"/>
-        <w:autoSpaceDN w:val="0"/>
-        <w:adjustRightInd w:val="0"/>
-        <w:spacing w:after="0" w:line="240" w:lineRule="auto"/>
-        <w:rPr>
-          <w:rFonts w:ascii="Times New Roman" w:hAnsi="Times New Roman" w:cs="Times New Roman"/>
-          <w:sz w:val="24"/>
-          <w:szCs w:val="24"/>
-        </w:rPr>
-      </w:pPr>
+    </w:p>
+    <w:p>
+      <w:pPr>
+        <w:keepNext/>
+        <w:rPr>
+          <w:rFonts w:ascii="Times New Roman" w:eastAsia="Times New Roman" w:hAnsi="Times New Roman" w:cs="Times New Roman"/>
+          <w:sz w:val="24"/>
+          <w:szCs w:val="24"/>
+        </w:rPr>
+      </w:pPr>
+    </w:p>
+    <w:p>
+      <w:pPr>
+        <w:keepNext/>
+        <w:rPr>
+          <w:rFonts w:ascii="Times New Roman" w:eastAsia="Times New Roman" w:hAnsi="Times New Roman" w:cs="Times New Roman"/>
+          <w:sz w:val="24"/>
+          <w:szCs w:val="24"/>
+        </w:rPr>
+      </w:pPr>
+    </w:p>
+    <w:p>
+      <w:pPr>
+        <w:keepNext/>
+        <w:rPr>
+          <w:rFonts w:ascii="Times New Roman" w:eastAsia="Times New Roman" w:hAnsi="Times New Roman" w:cs="Times New Roman"/>
+          <w:sz w:val="24"/>
+          <w:szCs w:val="24"/>
+        </w:rPr>
+      </w:pPr>
+    </w:p>
+    <w:p>
+      <w:pPr>
+        <w:rPr>
+          <w:b/>
+        </w:rPr>
+      </w:pPr>
+    </w:p>
+    <w:p>
+      <w:pPr>
+        <w:rPr>
+          <w:b/>
+        </w:rPr>
+      </w:pPr>
+      <w:r>
+        <w:t xml:space="preserve">For detailed review of the concept of GDD, see Arnold (19601, </w:t>
+      </w:r>
+      <w:proofErr w:type="spellStart"/>
+      <w:r>
+        <w:t>Pruess</w:t>
+      </w:r>
+      <w:proofErr w:type="spellEnd"/>
+      <w:r>
+        <w:t xml:space="preserve"> (19831, Wang (19601, and </w:t>
+      </w:r>
+      <w:proofErr w:type="spellStart"/>
+      <w:r>
+        <w:t>Zalom</w:t>
+      </w:r>
+      <w:proofErr w:type="spellEnd"/>
+      <w:r>
+        <w:t xml:space="preserve"> et al. (1983).</w:t>
+      </w:r>
+    </w:p>
+    <w:p>
+      <w:pPr>
+        <w:rPr>
+          <w:b/>
+        </w:rPr>
+      </w:pPr>
+    </w:p>
+    <w:p>
+      <w:pPr>
+        <w:rPr>
+          <w:b/>
+        </w:rPr>
+      </w:pPr>
+      <w:r>
+        <w:rPr>
+          <w:b/>
+        </w:rPr>
+        <w:t>Papers citing Gallagher et al. 2009</w:t>
+      </w:r>
+    </w:p>
+    <w:p>
       <w:proofErr w:type="gramStart"/>
       <w:r>
-        <w:rPr>
-          <w:rFonts w:ascii="Times New Roman" w:hAnsi="Times New Roman" w:cs="Times New Roman"/>
-          <w:sz w:val="24"/>
-          <w:szCs w:val="24"/>
-        </w:rPr>
-        <w:t>to</w:t>
+        <w:t>Chambers et al. 2013.</w:t>
       </w:r>
       <w:proofErr w:type="gramEnd"/>
       <w:r>
-        <w:rPr>
-          <w:rFonts w:ascii="Times New Roman" w:hAnsi="Times New Roman" w:cs="Times New Roman"/>
-          <w:sz w:val="24"/>
-          <w:szCs w:val="24"/>
-        </w:rPr>
-        <w:t xml:space="preserve"> estimate the ability of rare plants to withstand</w:t>
-      </w:r>
-    </w:p>
-    <w:p>
-      <w:pPr>
-        <w:autoSpaceDE w:val="0"/>
-        <w:autoSpaceDN w:val="0"/>
-        <w:adjustRightInd w:val="0"/>
-        <w:spacing w:after="0" w:line="240" w:lineRule="auto"/>
-        <w:rPr>
-          <w:rFonts w:ascii="Times New Roman" w:hAnsi="Times New Roman" w:cs="Times New Roman"/>
-          <w:sz w:val="24"/>
-          <w:szCs w:val="24"/>
-        </w:rPr>
-      </w:pPr>
+        <w:t xml:space="preserve"> </w:t>
+      </w:r>
       <w:proofErr w:type="gramStart"/>
       <w:r>
-        <w:rPr>
-          <w:rFonts w:ascii="Times New Roman" w:hAnsi="Times New Roman" w:cs="Times New Roman"/>
-          <w:sz w:val="24"/>
-          <w:szCs w:val="24"/>
-        </w:rPr>
-        <w:t>climate</w:t>
+        <w:t>PLOS ONE.</w:t>
       </w:r>
       <w:proofErr w:type="gramEnd"/>
       <w:r>
-        <w:rPr>
-          <w:rFonts w:ascii="Times New Roman" w:hAnsi="Times New Roman" w:cs="Times New Roman"/>
-          <w:sz w:val="24"/>
-          <w:szCs w:val="24"/>
-        </w:rPr>
-        <w:t xml:space="preserve"> change </w:t>
-      </w:r>
-    </w:p>
-    <w:p>
-      <w:pPr>
-        <w:keepNext/>
-        <w:rPr>
-          <w:rFonts w:ascii="Times New Roman" w:hAnsi="Times New Roman" w:cs="Times New Roman"/>
-          <w:sz w:val="24"/>
-          <w:szCs w:val="24"/>
-        </w:rPr>
-      </w:pPr>
-      <w:r>
-        <w:rPr>
-          <w:rFonts w:ascii="Times New Roman" w:hAnsi="Times New Roman" w:cs="Times New Roman"/>
-          <w:sz w:val="24"/>
-          <w:szCs w:val="24"/>
-        </w:rPr>
-        <w:t xml:space="preserve">Christine E. </w:t>
-      </w:r>
+        <w:t xml:space="preserve"> </w:t>
+      </w:r>
+      <w:proofErr w:type="spellStart"/>
       <w:proofErr w:type="gramStart"/>
       <w:r>
-        <w:rPr>
-          <w:rFonts w:ascii="Times New Roman" w:hAnsi="Times New Roman" w:cs="Times New Roman"/>
-          <w:sz w:val="24"/>
-          <w:szCs w:val="24"/>
-        </w:rPr>
-        <w:t xml:space="preserve">Edwards </w:t>
-      </w:r>
-      <w:r>
-        <w:rPr>
-          <w:rFonts w:ascii="Times New Roman" w:hAnsi="Times New Roman" w:cs="Times New Roman"/>
-          <w:sz w:val="24"/>
-          <w:szCs w:val="24"/>
-        </w:rPr>
-        <w:t xml:space="preserve"> 2015</w:t>
+        <w:t>Phenological</w:t>
+      </w:r>
+      <w:proofErr w:type="spellEnd"/>
+      <w:r>
+        <w:t xml:space="preserve"> Changes in the Southern Hemisphere.</w:t>
       </w:r>
       <w:proofErr w:type="gramEnd"/>
-    </w:p>
-    <w:p>
-      <w:pPr>
-        <w:keepNext/>
-        <w:rPr>
-          <w:rFonts w:ascii="Times New Roman" w:hAnsi="Times New Roman" w:cs="Times New Roman"/>
-          <w:sz w:val="24"/>
-          <w:szCs w:val="24"/>
-        </w:rPr>
-      </w:pPr>
-      <w:bookmarkStart w:id="0" w:name="_GoBack"/>
-      <w:bookmarkEnd w:id="0"/>
-    </w:p>
-    <w:p>
-      <w:pPr>
-        <w:keepNext/>
-        <w:rPr>
-          <w:rFonts w:ascii="Times New Roman" w:eastAsia="Times New Roman" w:hAnsi="Times New Roman" w:cs="Times New Roman"/>
-          <w:sz w:val="24"/>
-          <w:szCs w:val="24"/>
-        </w:rPr>
-      </w:pPr>
-    </w:p>
-    <w:p>
-      <w:pPr>
-        <w:keepNext/>
-        <w:rPr>
-          <w:rFonts w:ascii="Times New Roman" w:eastAsia="Times New Roman" w:hAnsi="Times New Roman" w:cs="Times New Roman"/>
-          <w:sz w:val="24"/>
-          <w:szCs w:val="24"/>
-        </w:rPr>
-      </w:pPr>
-    </w:p>
-    <w:p>
-      <w:pPr>
-        <w:keepNext/>
-        <w:rPr>
-          <w:rFonts w:ascii="Times New Roman" w:eastAsia="Times New Roman" w:hAnsi="Times New Roman" w:cs="Times New Roman"/>
-          <w:sz w:val="24"/>
-          <w:szCs w:val="24"/>
-        </w:rPr>
-      </w:pPr>
-    </w:p>
-    <w:p>
-      <w:pPr>
-        <w:rPr>
-          <w:b/>
-        </w:rPr>
-      </w:pPr>
-    </w:p>
-    <w:p>
-      <w:pPr>
-        <w:rPr>
-          <w:b/>
-        </w:rPr>
-      </w:pPr>
-      <w:r>
-        <w:t xml:space="preserve">For detailed review of the concept of GDD, see Arnold (19601, </w:t>
-      </w:r>
-      <w:proofErr w:type="spellStart"/>
-      <w:r>
-        <w:t>Pruess</w:t>
-      </w:r>
-      <w:proofErr w:type="spellEnd"/>
-      <w:r>
-        <w:t xml:space="preserve"> (19831, Wang (19601, and </w:t>
-      </w:r>
-      <w:proofErr w:type="spellStart"/>
-      <w:r>
-        <w:t>Zalom</w:t>
-      </w:r>
-      <w:proofErr w:type="spellEnd"/>
-      <w:r>
-        <w:t xml:space="preserve"> et al. (1983).</w:t>
-      </w:r>
-    </w:p>
-    <w:p>
-      <w:pPr>
-        <w:rPr>
-          <w:b/>
-        </w:rPr>
-      </w:pPr>
-    </w:p>
-    <w:p>
-      <w:pPr>
-        <w:rPr>
-          <w:b/>
-        </w:rPr>
-      </w:pPr>
-      <w:r>
-        <w:rPr>
-          <w:b/>
-        </w:rPr>
-        <w:t>Papers citing Gallagher et al. 2009</w:t>
+      <w:r>
+        <w:t xml:space="preserve"> Meta-analysis of </w:t>
+      </w:r>
+      <w:proofErr w:type="spellStart"/>
+      <w:r>
+        <w:t>phe</w:t>
+      </w:r>
+      <w:r>
+        <w:t>nological</w:t>
+      </w:r>
+      <w:proofErr w:type="spellEnd"/>
+      <w:r>
+        <w:t xml:space="preserve"> drivers; advance in timing of spring events; temperature most frequently identified as primary driver (though in many cases that was only one considered); when </w:t>
+      </w:r>
+      <w:commentRangeStart w:id="1"/>
+      <w:r>
+        <w:t>precipitation c</w:t>
+      </w:r>
+      <w:commentRangeEnd w:id="1"/>
+      <w:r>
+        <w:rPr>
+          <w:rStyle w:val="CommentReference"/>
+        </w:rPr>
+        <w:commentReference w:id="1"/>
+      </w:r>
+      <w:r>
+        <w:t xml:space="preserve">onsidered, often played key role but direction of variation difficult to predict. </w:t>
       </w:r>
     </w:p>
     <w:p>
       <w:proofErr w:type="gramStart"/>
       <w:r>
-        <w:t>Chambers et al. 2013.</w:t>
+        <w:t>Li et al. 2013.</w:t>
       </w:r>
       <w:proofErr w:type="gramEnd"/>
       <w:r>
@@ -1805,77 +2548,18 @@
       </w:r>
       <w:proofErr w:type="gramStart"/>
       <w:r>
-        <w:t>PLOS ONE.</w:t>
+        <w:t>Biodiversity and Conservation.</w:t>
       </w:r>
       <w:proofErr w:type="gramEnd"/>
       <w:r>
-        <w:t xml:space="preserve"> </w:t>
-      </w:r>
+        <w:t xml:space="preserve"> Species-level phonological responses to ‘global warming’ as evidenced by herbarium collections in the Tibetan Autonomous Region. Growing realization that herbarium-based collections offer baseline data; looked at average flowering time; used mixed model with randomized blocks for 41 species (909 specimens), with altitude as the block and year and temp fixed effects and flowering time was the response variable; found earlier flowering time (0.5 days per year).</w:t>
+      </w:r>
+    </w:p>
+    <w:p>
       <w:proofErr w:type="spellStart"/>
       <w:proofErr w:type="gramStart"/>
       <w:r>
-        <w:t>Phenological</w:t>
-      </w:r>
-      <w:proofErr w:type="spellEnd"/>
-      <w:r>
-        <w:t xml:space="preserve"> Changes in the Southern Hemisphere.</w:t>
-      </w:r>
-      <w:proofErr w:type="gramEnd"/>
-      <w:r>
-        <w:t xml:space="preserve"> Meta-analysis of </w:t>
-      </w:r>
-      <w:proofErr w:type="spellStart"/>
-      <w:r>
-        <w:t>phe</w:t>
-      </w:r>
-      <w:r>
-        <w:t>nological</w:t>
-      </w:r>
-      <w:proofErr w:type="spellEnd"/>
-      <w:r>
-        <w:t xml:space="preserve"> drivers; advance in timing of spring events; temperature most frequently identified as primary driver (though in many cases that was only one considered); when </w:t>
-      </w:r>
-      <w:commentRangeStart w:id="1"/>
-      <w:r>
-        <w:t>precipitation c</w:t>
-      </w:r>
-      <w:commentRangeEnd w:id="1"/>
-      <w:r>
-        <w:rPr>
-          <w:rStyle w:val="CommentReference"/>
-        </w:rPr>
-        <w:commentReference w:id="1"/>
-      </w:r>
-      <w:r>
-        <w:t xml:space="preserve">onsidered, often played key role but direction of variation difficult to predict. </w:t>
-      </w:r>
-    </w:p>
-    <w:p>
-      <w:proofErr w:type="gramStart"/>
-      <w:r>
-        <w:t>Li et al. 2013.</w:t>
-      </w:r>
-      <w:proofErr w:type="gramEnd"/>
-      <w:r>
-        <w:t xml:space="preserve"> </w:t>
-      </w:r>
-      <w:proofErr w:type="gramStart"/>
-      <w:r>
-        <w:t>Biodiversity and Conservation.</w:t>
-      </w:r>
-      <w:proofErr w:type="gramEnd"/>
-      <w:r>
-        <w:t xml:space="preserve"> Species-level phonological responses to ‘global warming’ as evidenced by herbarium collections in the Tibetan Autonomous Region. Growing realization that herbarium-based collections offer baseline data; looked at average flowering time; used mixed model with randomized blocks for 41 species (909 specimens), with altitude as the block and year and temp </w:t>
-      </w:r>
-      <w:r>
         <w:lastRenderedPageBreak/>
-        <w:t>fixed effects and flowering time was the response variable; found earlier flowering time (0.5 days per year).</w:t>
-      </w:r>
-    </w:p>
-    <w:p>
-      <w:proofErr w:type="spellStart"/>
-      <w:proofErr w:type="gramStart"/>
-      <w:r>
         <w:t>Keatley</w:t>
       </w:r>
       <w:proofErr w:type="spellEnd"/>
@@ -2591,11 +3275,127 @@
       </w:pPr>
     </w:lvl>
   </w:abstractNum>
+  <w:abstractNum w:abstractNumId="2">
+    <w:nsid w:val="7A6B3271"/>
+    <w:multiLevelType w:val="hybridMultilevel"/>
+    <w:tmpl w:val="2166A346"/>
+    <w:lvl w:ilvl="0" w:tplc="6D560550">
+      <w:start w:val="1"/>
+      <w:numFmt w:val="bullet"/>
+      <w:lvlText w:val=""/>
+      <w:lvlJc w:val="left"/>
+      <w:pPr>
+        <w:ind w:left="720" w:hanging="360"/>
+      </w:pPr>
+      <w:rPr>
+        <w:rFonts w:ascii="Wingdings" w:eastAsia="Times New Roman" w:hAnsi="Wingdings" w:cs="Times New Roman" w:hint="default"/>
+      </w:rPr>
+    </w:lvl>
+    <w:lvl w:ilvl="1" w:tplc="04090003" w:tentative="1">
+      <w:start w:val="1"/>
+      <w:numFmt w:val="bullet"/>
+      <w:lvlText w:val="o"/>
+      <w:lvlJc w:val="left"/>
+      <w:pPr>
+        <w:ind w:left="1440" w:hanging="360"/>
+      </w:pPr>
+      <w:rPr>
+        <w:rFonts w:ascii="Courier New" w:hAnsi="Courier New" w:cs="Courier New" w:hint="default"/>
+      </w:rPr>
+    </w:lvl>
+    <w:lvl w:ilvl="2" w:tplc="04090005" w:tentative="1">
+      <w:start w:val="1"/>
+      <w:numFmt w:val="bullet"/>
+      <w:lvlText w:val=""/>
+      <w:lvlJc w:val="left"/>
+      <w:pPr>
+        <w:ind w:left="2160" w:hanging="360"/>
+      </w:pPr>
+      <w:rPr>
+        <w:rFonts w:ascii="Wingdings" w:hAnsi="Wingdings" w:hint="default"/>
+      </w:rPr>
+    </w:lvl>
+    <w:lvl w:ilvl="3" w:tplc="04090001" w:tentative="1">
+      <w:start w:val="1"/>
+      <w:numFmt w:val="bullet"/>
+      <w:lvlText w:val=""/>
+      <w:lvlJc w:val="left"/>
+      <w:pPr>
+        <w:ind w:left="2880" w:hanging="360"/>
+      </w:pPr>
+      <w:rPr>
+        <w:rFonts w:ascii="Symbol" w:hAnsi="Symbol" w:hint="default"/>
+      </w:rPr>
+    </w:lvl>
+    <w:lvl w:ilvl="4" w:tplc="04090003" w:tentative="1">
+      <w:start w:val="1"/>
+      <w:numFmt w:val="bullet"/>
+      <w:lvlText w:val="o"/>
+      <w:lvlJc w:val="left"/>
+      <w:pPr>
+        <w:ind w:left="3600" w:hanging="360"/>
+      </w:pPr>
+      <w:rPr>
+        <w:rFonts w:ascii="Courier New" w:hAnsi="Courier New" w:cs="Courier New" w:hint="default"/>
+      </w:rPr>
+    </w:lvl>
+    <w:lvl w:ilvl="5" w:tplc="04090005" w:tentative="1">
+      <w:start w:val="1"/>
+      <w:numFmt w:val="bullet"/>
+      <w:lvlText w:val=""/>
+      <w:lvlJc w:val="left"/>
+      <w:pPr>
+        <w:ind w:left="4320" w:hanging="360"/>
+      </w:pPr>
+      <w:rPr>
+        <w:rFonts w:ascii="Wingdings" w:hAnsi="Wingdings" w:hint="default"/>
+      </w:rPr>
+    </w:lvl>
+    <w:lvl w:ilvl="6" w:tplc="04090001" w:tentative="1">
+      <w:start w:val="1"/>
+      <w:numFmt w:val="bullet"/>
+      <w:lvlText w:val=""/>
+      <w:lvlJc w:val="left"/>
+      <w:pPr>
+        <w:ind w:left="5040" w:hanging="360"/>
+      </w:pPr>
+      <w:rPr>
+        <w:rFonts w:ascii="Symbol" w:hAnsi="Symbol" w:hint="default"/>
+      </w:rPr>
+    </w:lvl>
+    <w:lvl w:ilvl="7" w:tplc="04090003" w:tentative="1">
+      <w:start w:val="1"/>
+      <w:numFmt w:val="bullet"/>
+      <w:lvlText w:val="o"/>
+      <w:lvlJc w:val="left"/>
+      <w:pPr>
+        <w:ind w:left="5760" w:hanging="360"/>
+      </w:pPr>
+      <w:rPr>
+        <w:rFonts w:ascii="Courier New" w:hAnsi="Courier New" w:cs="Courier New" w:hint="default"/>
+      </w:rPr>
+    </w:lvl>
+    <w:lvl w:ilvl="8" w:tplc="04090005" w:tentative="1">
+      <w:start w:val="1"/>
+      <w:numFmt w:val="bullet"/>
+      <w:lvlText w:val=""/>
+      <w:lvlJc w:val="left"/>
+      <w:pPr>
+        <w:ind w:left="6480" w:hanging="360"/>
+      </w:pPr>
+      <w:rPr>
+        <w:rFonts w:ascii="Wingdings" w:hAnsi="Wingdings" w:hint="default"/>
+      </w:rPr>
+    </w:lvl>
+  </w:abstractNum>
   <w:num w:numId="1">
     <w:abstractNumId w:val="1"/>
   </w:num>
   <w:num w:numId="2">
     <w:abstractNumId w:val="0"/>
+  </w:num>
+  <w:num w:numId="3">
+    <w:abstractNumId w:val="2"/>
   </w:num>
 </w:numbering>
 </file>
@@ -3584,7 +4384,7 @@
 </file>
 
 <file path=customXml/itemProps1.xml><?xml version="1.0" encoding="utf-8"?>
-<ds:datastoreItem xmlns:ds="http://schemas.openxmlformats.org/officeDocument/2006/customXml" ds:itemID="{2A06E5E5-76A3-4F19-B777-2EDB87DC0793}">
+<ds:datastoreItem xmlns:ds="http://schemas.openxmlformats.org/officeDocument/2006/customXml" ds:itemID="{37D297ED-33A6-4623-917E-28B87F487E1A}">
   <ds:schemaRefs>
     <ds:schemaRef ds:uri="http://schemas.openxmlformats.org/officeDocument/2006/bibliography"/>
   </ds:schemaRefs>

</xml_diff>

<commit_message>
updated literature cited, added manuscript doc
</commit_message>
<xml_diff>
--- a/lit review.docx
+++ b/lit review.docx
@@ -14,6 +14,516 @@
         </w:rPr>
         <w:t>Phenology</w:t>
       </w:r>
+    </w:p>
+    <w:p>
+      <w:pPr>
+        <w:spacing w:after="0" w:line="240" w:lineRule="auto"/>
+        <w:rPr>
+          <w:rFonts w:ascii="Times New Roman" w:eastAsia="Times New Roman" w:hAnsi="Times New Roman" w:cs="Times New Roman"/>
+          <w:b/>
+          <w:sz w:val="24"/>
+          <w:szCs w:val="24"/>
+        </w:rPr>
+      </w:pPr>
+      <w:r>
+        <w:rPr>
+          <w:rFonts w:ascii="Times New Roman" w:eastAsia="Times New Roman" w:hAnsi="Times New Roman" w:cs="Times New Roman"/>
+          <w:b/>
+          <w:sz w:val="24"/>
+          <w:szCs w:val="24"/>
+        </w:rPr>
+        <w:t>New</w:t>
+      </w:r>
+      <w:r>
+        <w:rPr>
+          <w:rFonts w:ascii="Times New Roman" w:eastAsia="Times New Roman" w:hAnsi="Times New Roman" w:cs="Times New Roman"/>
+          <w:b/>
+          <w:sz w:val="24"/>
+          <w:szCs w:val="24"/>
+        </w:rPr>
+        <w:t xml:space="preserve"> references to read and add:</w:t>
+      </w:r>
+    </w:p>
+    <w:p>
+      <w:pPr>
+        <w:spacing w:after="0" w:line="240" w:lineRule="auto"/>
+        <w:ind w:left="630" w:hanging="630"/>
+        <w:rPr>
+          <w:rFonts w:ascii="Times New Roman" w:eastAsia="Times New Roman" w:hAnsi="Times New Roman" w:cs="Times New Roman"/>
+          <w:sz w:val="24"/>
+          <w:szCs w:val="24"/>
+        </w:rPr>
+      </w:pPr>
+      <w:r>
+        <w:rPr>
+          <w:rFonts w:ascii="Times New Roman" w:eastAsia="Times New Roman" w:hAnsi="Times New Roman" w:cs="Times New Roman"/>
+          <w:sz w:val="24"/>
+          <w:szCs w:val="24"/>
+        </w:rPr>
+        <w:t>Bjorkman et al 2015</w:t>
+      </w:r>
+      <w:r>
+        <w:rPr>
+          <w:rFonts w:ascii="Times New Roman" w:eastAsia="Times New Roman" w:hAnsi="Times New Roman" w:cs="Times New Roman"/>
+          <w:sz w:val="24"/>
+          <w:szCs w:val="24"/>
+        </w:rPr>
+        <w:t>- arctic plant response to global change</w:t>
+      </w:r>
+    </w:p>
+    <w:p>
+      <w:pPr>
+        <w:spacing w:after="0" w:line="240" w:lineRule="auto"/>
+        <w:ind w:left="630" w:hanging="630"/>
+        <w:rPr>
+          <w:rFonts w:ascii="Times New Roman" w:eastAsia="Times New Roman" w:hAnsi="Times New Roman" w:cs="Times New Roman"/>
+          <w:sz w:val="24"/>
+          <w:szCs w:val="24"/>
+        </w:rPr>
+      </w:pPr>
+      <w:proofErr w:type="spellStart"/>
+      <w:r>
+        <w:rPr>
+          <w:rFonts w:ascii="Times New Roman" w:eastAsia="Times New Roman" w:hAnsi="Times New Roman" w:cs="Times New Roman"/>
+          <w:sz w:val="24"/>
+          <w:szCs w:val="24"/>
+        </w:rPr>
+        <w:t>Filippa</w:t>
+      </w:r>
+      <w:proofErr w:type="spellEnd"/>
+      <w:r>
+        <w:rPr>
+          <w:rFonts w:ascii="Times New Roman" w:eastAsia="Times New Roman" w:hAnsi="Times New Roman" w:cs="Times New Roman"/>
+          <w:sz w:val="24"/>
+          <w:szCs w:val="24"/>
+        </w:rPr>
+        <w:t xml:space="preserve"> et al 2015</w:t>
+      </w:r>
+      <w:r>
+        <w:rPr>
+          <w:rFonts w:ascii="Times New Roman" w:eastAsia="Times New Roman" w:hAnsi="Times New Roman" w:cs="Times New Roman"/>
+          <w:sz w:val="24"/>
+          <w:szCs w:val="24"/>
+        </w:rPr>
+        <w:t xml:space="preserve"> – results of monitoring study</w:t>
+      </w:r>
+    </w:p>
+    <w:p>
+      <w:pPr>
+        <w:spacing w:after="0" w:line="240" w:lineRule="auto"/>
+        <w:ind w:left="630" w:hanging="630"/>
+        <w:rPr>
+          <w:rFonts w:ascii="Times New Roman" w:eastAsia="Times New Roman" w:hAnsi="Times New Roman" w:cs="Times New Roman"/>
+          <w:sz w:val="24"/>
+          <w:szCs w:val="24"/>
+        </w:rPr>
+      </w:pPr>
+      <w:proofErr w:type="spellStart"/>
+      <w:r>
+        <w:rPr>
+          <w:rFonts w:ascii="Times New Roman" w:eastAsia="Times New Roman" w:hAnsi="Times New Roman" w:cs="Times New Roman"/>
+          <w:sz w:val="24"/>
+          <w:szCs w:val="24"/>
+        </w:rPr>
+        <w:t>Bienau</w:t>
+      </w:r>
+      <w:proofErr w:type="spellEnd"/>
+      <w:r>
+        <w:rPr>
+          <w:rFonts w:ascii="Times New Roman" w:eastAsia="Times New Roman" w:hAnsi="Times New Roman" w:cs="Times New Roman"/>
+          <w:sz w:val="24"/>
+          <w:szCs w:val="24"/>
+        </w:rPr>
+        <w:t xml:space="preserve"> et al 2055 – asynchronous flowering can result from heterogeneous snow distribution patterns (so future work with indicator species should take this into account). </w:t>
+      </w:r>
+    </w:p>
+    <w:p>
+      <w:pPr>
+        <w:spacing w:after="0" w:line="240" w:lineRule="auto"/>
+        <w:ind w:left="630" w:hanging="630"/>
+        <w:rPr>
+          <w:rFonts w:ascii="Times New Roman" w:eastAsia="Times New Roman" w:hAnsi="Times New Roman" w:cs="Times New Roman"/>
+          <w:sz w:val="24"/>
+          <w:szCs w:val="24"/>
+        </w:rPr>
+      </w:pPr>
+      <w:proofErr w:type="spellStart"/>
+      <w:r>
+        <w:rPr>
+          <w:rFonts w:ascii="Times New Roman" w:eastAsia="Times New Roman" w:hAnsi="Times New Roman" w:cs="Times New Roman"/>
+          <w:sz w:val="24"/>
+          <w:szCs w:val="24"/>
+        </w:rPr>
+        <w:t>Legault</w:t>
+      </w:r>
+      <w:proofErr w:type="spellEnd"/>
+      <w:r>
+        <w:rPr>
+          <w:rFonts w:ascii="Times New Roman" w:eastAsia="Times New Roman" w:hAnsi="Times New Roman" w:cs="Times New Roman"/>
+          <w:sz w:val="24"/>
+          <w:szCs w:val="24"/>
+        </w:rPr>
+        <w:t xml:space="preserve"> and </w:t>
+      </w:r>
+      <w:proofErr w:type="spellStart"/>
+      <w:r>
+        <w:rPr>
+          <w:rFonts w:ascii="Times New Roman" w:eastAsia="Times New Roman" w:hAnsi="Times New Roman" w:cs="Times New Roman"/>
+          <w:sz w:val="24"/>
+          <w:szCs w:val="24"/>
+        </w:rPr>
+        <w:t>Cusa</w:t>
+      </w:r>
+      <w:proofErr w:type="spellEnd"/>
+      <w:r>
+        <w:rPr>
+          <w:rFonts w:ascii="Times New Roman" w:eastAsia="Times New Roman" w:hAnsi="Times New Roman" w:cs="Times New Roman"/>
+          <w:sz w:val="24"/>
+          <w:szCs w:val="24"/>
+        </w:rPr>
+        <w:t xml:space="preserve"> 2015 – Important to consider multiple drivers for arctic plant phenology</w:t>
+      </w:r>
+    </w:p>
+    <w:p>
+      <w:pPr>
+        <w:spacing w:after="0" w:line="240" w:lineRule="auto"/>
+        <w:ind w:left="630" w:hanging="630"/>
+        <w:rPr>
+          <w:rFonts w:ascii="Times New Roman" w:eastAsia="Times New Roman" w:hAnsi="Times New Roman" w:cs="Times New Roman"/>
+          <w:sz w:val="24"/>
+          <w:szCs w:val="24"/>
+        </w:rPr>
+      </w:pPr>
+      <w:proofErr w:type="spellStart"/>
+      <w:r>
+        <w:rPr>
+          <w:rFonts w:ascii="Times New Roman" w:eastAsia="Times New Roman" w:hAnsi="Times New Roman" w:cs="Times New Roman"/>
+          <w:sz w:val="24"/>
+          <w:szCs w:val="24"/>
+        </w:rPr>
+        <w:t>Bertin</w:t>
+      </w:r>
+      <w:proofErr w:type="spellEnd"/>
+      <w:r>
+        <w:rPr>
+          <w:rFonts w:ascii="Times New Roman" w:eastAsia="Times New Roman" w:hAnsi="Times New Roman" w:cs="Times New Roman"/>
+          <w:sz w:val="24"/>
+          <w:szCs w:val="24"/>
+        </w:rPr>
+        <w:t xml:space="preserve"> 2015 – results of assessing methods used in phenology studies of herbarium specimens using simulation. Discuss with relation to our methods and results. </w:t>
+      </w:r>
+    </w:p>
+    <w:p>
+      <w:pPr>
+        <w:spacing w:after="0" w:line="240" w:lineRule="auto"/>
+        <w:ind w:left="630" w:hanging="630"/>
+        <w:rPr>
+          <w:rFonts w:ascii="Times New Roman" w:eastAsia="Times New Roman" w:hAnsi="Times New Roman" w:cs="Times New Roman"/>
+          <w:sz w:val="24"/>
+          <w:szCs w:val="24"/>
+        </w:rPr>
+      </w:pPr>
+      <w:proofErr w:type="spellStart"/>
+      <w:r>
+        <w:rPr>
+          <w:rFonts w:ascii="Times New Roman" w:eastAsia="Times New Roman" w:hAnsi="Times New Roman" w:cs="Times New Roman"/>
+          <w:sz w:val="24"/>
+          <w:szCs w:val="24"/>
+        </w:rPr>
+        <w:t>Mohandass</w:t>
+      </w:r>
+      <w:proofErr w:type="spellEnd"/>
+      <w:r>
+        <w:rPr>
+          <w:rFonts w:ascii="Times New Roman" w:eastAsia="Times New Roman" w:hAnsi="Times New Roman" w:cs="Times New Roman"/>
+          <w:sz w:val="24"/>
+          <w:szCs w:val="24"/>
+        </w:rPr>
+        <w:t xml:space="preserve"> 2015 – alpine study using herbarium specimens and direct observations; </w:t>
+      </w:r>
+    </w:p>
+    <w:p>
+      <w:pPr>
+        <w:spacing w:after="0" w:line="240" w:lineRule="auto"/>
+        <w:ind w:left="630" w:hanging="630"/>
+        <w:rPr>
+          <w:rFonts w:ascii="Times New Roman" w:eastAsia="Times New Roman" w:hAnsi="Times New Roman" w:cs="Times New Roman"/>
+          <w:sz w:val="24"/>
+          <w:szCs w:val="24"/>
+        </w:rPr>
+      </w:pPr>
+      <w:r>
+        <w:rPr>
+          <w:rFonts w:ascii="Times New Roman" w:eastAsia="Times New Roman" w:hAnsi="Times New Roman" w:cs="Times New Roman"/>
+          <w:sz w:val="24"/>
+          <w:szCs w:val="24"/>
+        </w:rPr>
+        <w:t>Beaumont et al 2015 – shift in phenology of Australian species, suggest ways to address knowledge gap including establishing observation networks supplemented with citizen science programs</w:t>
+      </w:r>
+    </w:p>
+    <w:p>
+      <w:pPr>
+        <w:spacing w:after="0" w:line="240" w:lineRule="auto"/>
+        <w:ind w:left="630" w:hanging="630"/>
+        <w:rPr>
+          <w:rFonts w:ascii="Times New Roman" w:eastAsia="Times New Roman" w:hAnsi="Times New Roman" w:cs="Times New Roman"/>
+          <w:sz w:val="24"/>
+          <w:szCs w:val="24"/>
+        </w:rPr>
+      </w:pPr>
+      <w:r>
+        <w:rPr>
+          <w:rFonts w:ascii="Times New Roman" w:eastAsia="Times New Roman" w:hAnsi="Times New Roman" w:cs="Times New Roman"/>
+          <w:sz w:val="24"/>
+          <w:szCs w:val="24"/>
+        </w:rPr>
+        <w:t>Wang et al 2014 – Impacts of warming and cooling on phenology of alpine plants; suggests considering nonlinear temperature responses in future studies</w:t>
+      </w:r>
+    </w:p>
+    <w:p>
+      <w:pPr>
+        <w:spacing w:after="0" w:line="240" w:lineRule="auto"/>
+        <w:ind w:left="630" w:hanging="630"/>
+        <w:rPr>
+          <w:rFonts w:ascii="Times New Roman" w:eastAsia="Times New Roman" w:hAnsi="Times New Roman" w:cs="Times New Roman"/>
+          <w:sz w:val="24"/>
+          <w:szCs w:val="24"/>
+        </w:rPr>
+      </w:pPr>
+      <w:r>
+        <w:rPr>
+          <w:rFonts w:ascii="Times New Roman" w:eastAsia="Times New Roman" w:hAnsi="Times New Roman" w:cs="Times New Roman"/>
+          <w:sz w:val="24"/>
+          <w:szCs w:val="24"/>
+        </w:rPr>
+        <w:t xml:space="preserve">Davis et al 2015 – herbarium records are reliable source of </w:t>
+      </w:r>
+      <w:proofErr w:type="spellStart"/>
+      <w:r>
+        <w:rPr>
+          <w:rFonts w:ascii="Times New Roman" w:eastAsia="Times New Roman" w:hAnsi="Times New Roman" w:cs="Times New Roman"/>
+          <w:sz w:val="24"/>
+          <w:szCs w:val="24"/>
+        </w:rPr>
+        <w:t>phenological</w:t>
+      </w:r>
+      <w:proofErr w:type="spellEnd"/>
+      <w:r>
+        <w:rPr>
+          <w:rFonts w:ascii="Times New Roman" w:eastAsia="Times New Roman" w:hAnsi="Times New Roman" w:cs="Times New Roman"/>
+          <w:sz w:val="24"/>
+          <w:szCs w:val="24"/>
+        </w:rPr>
+        <w:t xml:space="preserve"> change driven by climate</w:t>
+      </w:r>
+    </w:p>
+    <w:p>
+      <w:pPr>
+        <w:spacing w:after="0" w:line="240" w:lineRule="auto"/>
+        <w:ind w:left="630" w:hanging="630"/>
+        <w:rPr>
+          <w:rFonts w:ascii="Times New Roman" w:eastAsia="Times New Roman" w:hAnsi="Times New Roman" w:cs="Times New Roman"/>
+          <w:sz w:val="24"/>
+          <w:szCs w:val="24"/>
+        </w:rPr>
+      </w:pPr>
+      <w:proofErr w:type="spellStart"/>
+      <w:r>
+        <w:rPr>
+          <w:rFonts w:ascii="Times New Roman" w:eastAsia="Times New Roman" w:hAnsi="Times New Roman" w:cs="Times New Roman"/>
+          <w:sz w:val="24"/>
+          <w:szCs w:val="24"/>
+        </w:rPr>
+        <w:t>Rawal</w:t>
+      </w:r>
+      <w:proofErr w:type="spellEnd"/>
+      <w:r>
+        <w:rPr>
+          <w:rFonts w:ascii="Times New Roman" w:eastAsia="Times New Roman" w:hAnsi="Times New Roman" w:cs="Times New Roman"/>
+          <w:sz w:val="24"/>
+          <w:szCs w:val="24"/>
+        </w:rPr>
+        <w:t xml:space="preserve"> et al 2015 – herbarium records used to detect climatic signals in phenology in Australia</w:t>
+      </w:r>
+    </w:p>
+    <w:p>
+      <w:pPr>
+        <w:spacing w:after="0" w:line="240" w:lineRule="auto"/>
+        <w:ind w:left="630" w:hanging="630"/>
+        <w:rPr>
+          <w:rFonts w:ascii="Times New Roman" w:eastAsia="Times New Roman" w:hAnsi="Times New Roman" w:cs="Times New Roman"/>
+          <w:sz w:val="24"/>
+          <w:szCs w:val="24"/>
+        </w:rPr>
+      </w:pPr>
+      <w:r>
+        <w:rPr>
+          <w:rFonts w:ascii="Times New Roman" w:eastAsia="Times New Roman" w:hAnsi="Times New Roman" w:cs="Times New Roman"/>
+          <w:sz w:val="24"/>
+          <w:szCs w:val="24"/>
+        </w:rPr>
+        <w:t>Park and Schwartz 2015 – herbariu</w:t>
+      </w:r>
+      <w:bookmarkStart w:id="0" w:name="_GoBack"/>
+      <w:bookmarkEnd w:id="0"/>
+      <w:r>
+        <w:rPr>
+          <w:rFonts w:ascii="Times New Roman" w:eastAsia="Times New Roman" w:hAnsi="Times New Roman" w:cs="Times New Roman"/>
+          <w:sz w:val="24"/>
+          <w:szCs w:val="24"/>
+        </w:rPr>
+        <w:t>m records reveal temperature-dependent changes in phenology in SE US</w:t>
+      </w:r>
+    </w:p>
+    <w:p>
+      <w:pPr>
+        <w:spacing w:after="0" w:line="240" w:lineRule="auto"/>
+        <w:ind w:left="630" w:hanging="630"/>
+        <w:rPr>
+          <w:rFonts w:ascii="Times New Roman" w:eastAsia="Times New Roman" w:hAnsi="Times New Roman" w:cs="Times New Roman"/>
+          <w:sz w:val="24"/>
+          <w:szCs w:val="24"/>
+        </w:rPr>
+      </w:pPr>
+      <w:r>
+        <w:rPr>
+          <w:rFonts w:ascii="Times New Roman" w:eastAsia="Times New Roman" w:hAnsi="Times New Roman" w:cs="Times New Roman"/>
+          <w:sz w:val="24"/>
+          <w:szCs w:val="24"/>
+        </w:rPr>
+        <w:t>Hart et al 2014 – herbarium specimens in one Himalayan species, over 10K records, show relationship to warming but no directional change over entire 125 years of collections</w:t>
+      </w:r>
+    </w:p>
+    <w:p>
+      <w:pPr>
+        <w:spacing w:after="0" w:line="240" w:lineRule="auto"/>
+        <w:ind w:left="630" w:hanging="630"/>
+        <w:rPr>
+          <w:rFonts w:ascii="Times New Roman" w:eastAsia="Times New Roman" w:hAnsi="Times New Roman" w:cs="Times New Roman"/>
+          <w:sz w:val="24"/>
+          <w:szCs w:val="24"/>
+        </w:rPr>
+      </w:pPr>
+      <w:proofErr w:type="spellStart"/>
+      <w:r>
+        <w:rPr>
+          <w:rFonts w:ascii="Times New Roman" w:eastAsia="Times New Roman" w:hAnsi="Times New Roman" w:cs="Times New Roman"/>
+          <w:sz w:val="24"/>
+          <w:szCs w:val="24"/>
+        </w:rPr>
+        <w:t>Calinger</w:t>
+      </w:r>
+      <w:proofErr w:type="spellEnd"/>
+      <w:r>
+        <w:rPr>
+          <w:rFonts w:ascii="Times New Roman" w:eastAsia="Times New Roman" w:hAnsi="Times New Roman" w:cs="Times New Roman"/>
+          <w:sz w:val="24"/>
+          <w:szCs w:val="24"/>
+        </w:rPr>
+        <w:t xml:space="preserve"> et al. 2013 – herbarium specimens in North-central NA, 141 species, showing average advance of 2.4 days/degrees C, with differences among plant functional groups. </w:t>
+      </w:r>
+    </w:p>
+    <w:p>
+      <w:pPr>
+        <w:spacing w:after="0" w:line="240" w:lineRule="auto"/>
+        <w:ind w:left="630" w:hanging="630"/>
+        <w:rPr>
+          <w:rFonts w:ascii="Times New Roman" w:eastAsia="Times New Roman" w:hAnsi="Times New Roman" w:cs="Times New Roman"/>
+          <w:sz w:val="24"/>
+          <w:szCs w:val="24"/>
+        </w:rPr>
+      </w:pPr>
+      <w:r>
+        <w:rPr>
+          <w:rFonts w:ascii="Times New Roman" w:eastAsia="Times New Roman" w:hAnsi="Times New Roman" w:cs="Times New Roman"/>
+          <w:sz w:val="24"/>
+          <w:szCs w:val="24"/>
+        </w:rPr>
+        <w:t>Schmidt-</w:t>
+      </w:r>
+      <w:proofErr w:type="spellStart"/>
+      <w:r>
+        <w:rPr>
+          <w:rFonts w:ascii="Times New Roman" w:eastAsia="Times New Roman" w:hAnsi="Times New Roman" w:cs="Times New Roman"/>
+          <w:sz w:val="24"/>
+          <w:szCs w:val="24"/>
+        </w:rPr>
+        <w:t>Lebuhn</w:t>
+      </w:r>
+      <w:proofErr w:type="spellEnd"/>
+      <w:r>
+        <w:rPr>
+          <w:rFonts w:ascii="Times New Roman" w:eastAsia="Times New Roman" w:hAnsi="Times New Roman" w:cs="Times New Roman"/>
+          <w:sz w:val="24"/>
+          <w:szCs w:val="24"/>
+        </w:rPr>
+        <w:t xml:space="preserve"> et al. 2013 – beware of collection biases in herbarium specimens when interpreting results</w:t>
+      </w:r>
+    </w:p>
+    <w:p>
+      <w:pPr>
+        <w:spacing w:after="0" w:line="240" w:lineRule="auto"/>
+        <w:ind w:left="630" w:hanging="630"/>
+        <w:rPr>
+          <w:rFonts w:ascii="Times New Roman" w:eastAsia="Times New Roman" w:hAnsi="Times New Roman" w:cs="Times New Roman"/>
+          <w:sz w:val="24"/>
+          <w:szCs w:val="24"/>
+        </w:rPr>
+      </w:pPr>
+      <w:r>
+        <w:rPr>
+          <w:rFonts w:ascii="Times New Roman" w:eastAsia="Times New Roman" w:hAnsi="Times New Roman" w:cs="Times New Roman"/>
+          <w:sz w:val="24"/>
+          <w:szCs w:val="24"/>
+        </w:rPr>
+        <w:t xml:space="preserve">Li et al 2013 </w:t>
+      </w:r>
+      <w:r>
+        <w:rPr>
+          <w:rFonts w:ascii="Times New Roman" w:eastAsia="Times New Roman" w:hAnsi="Times New Roman" w:cs="Times New Roman"/>
+          <w:sz w:val="24"/>
+          <w:szCs w:val="24"/>
+        </w:rPr>
+        <w:t>–</w:t>
+      </w:r>
+      <w:r>
+        <w:rPr>
+          <w:rFonts w:ascii="Times New Roman" w:eastAsia="Times New Roman" w:hAnsi="Times New Roman" w:cs="Times New Roman"/>
+          <w:sz w:val="24"/>
+          <w:szCs w:val="24"/>
+        </w:rPr>
+        <w:t xml:space="preserve"> </w:t>
+      </w:r>
+      <w:r>
+        <w:rPr>
+          <w:rFonts w:ascii="Times New Roman" w:eastAsia="Times New Roman" w:hAnsi="Times New Roman" w:cs="Times New Roman"/>
+          <w:sz w:val="24"/>
+          <w:szCs w:val="24"/>
+        </w:rPr>
+        <w:t>use of herbarium specimens to assess response to global warming in Tibet</w:t>
+      </w:r>
+    </w:p>
+    <w:p>
+      <w:pPr>
+        <w:spacing w:after="0" w:line="240" w:lineRule="auto"/>
+        <w:ind w:left="630" w:hanging="630"/>
+        <w:rPr>
+          <w:rFonts w:ascii="Times New Roman" w:eastAsia="Times New Roman" w:hAnsi="Times New Roman" w:cs="Times New Roman"/>
+          <w:sz w:val="24"/>
+          <w:szCs w:val="24"/>
+        </w:rPr>
+      </w:pPr>
+    </w:p>
+    <w:p>
+      <w:pPr>
+        <w:spacing w:after="0" w:line="240" w:lineRule="auto"/>
+        <w:ind w:left="630" w:hanging="630"/>
+        <w:rPr>
+          <w:rFonts w:ascii="Times New Roman" w:eastAsia="Times New Roman" w:hAnsi="Times New Roman" w:cs="Times New Roman"/>
+          <w:sz w:val="24"/>
+          <w:szCs w:val="24"/>
+        </w:rPr>
+      </w:pPr>
     </w:p>
     <w:p>
       <w:pPr>
@@ -710,6 +1220,7 @@
           <w:sz w:val="24"/>
           <w:szCs w:val="24"/>
         </w:rPr>
+        <w:lastRenderedPageBreak/>
         <w:t>Used daily mean temperature (central England temperature (CET).</w:t>
       </w:r>
       <w:proofErr w:type="gramEnd"/>
@@ -1494,7 +2005,6 @@
           <w:sz w:val="24"/>
           <w:szCs w:val="24"/>
         </w:rPr>
-        <w:lastRenderedPageBreak/>
         <w:t>Source: PHILOSOPHICAL TRANSACTIONS OF THE ROYAL SOCIETY B-BIOLOGICAL SCIENCES</w:t>
       </w:r>
       <w:proofErr w:type="gramStart"/>
@@ -1911,6 +2421,7 @@
           <w:sz w:val="24"/>
           <w:szCs w:val="24"/>
         </w:rPr>
+        <w:lastRenderedPageBreak/>
         <w:t xml:space="preserve">If </w:t>
       </w:r>
       <w:proofErr w:type="spellStart"/>
@@ -2114,7 +2625,6 @@
           <w:sz w:val="24"/>
           <w:szCs w:val="24"/>
         </w:rPr>
-        <w:lastRenderedPageBreak/>
         <w:t>Bases and limits to using ‘</w:t>
       </w:r>
       <w:proofErr w:type="spellStart"/>
@@ -2789,6 +3299,7 @@
         <w:spacing w:after="0" w:line="240" w:lineRule="auto"/>
       </w:pPr>
       <w:r>
+        <w:lastRenderedPageBreak/>
         <w:t xml:space="preserve">Growth of Kochia </w:t>
       </w:r>
       <w:proofErr w:type="spellStart"/>
@@ -3019,7 +3530,6 @@
         <w:rPr>
           <w:rFonts w:ascii="Times New Roman" w:hAnsi="Times New Roman" w:cs="Times New Roman"/>
         </w:rPr>
-        <w:lastRenderedPageBreak/>
         <w:t>PLANT ECOLOGY</w:t>
       </w:r>
     </w:p>
@@ -3053,8 +3563,6 @@
         </w:rPr>
         <w:t>: 1  Pages: 53-66</w:t>
       </w:r>
-      <w:bookmarkStart w:id="0" w:name="_GoBack"/>
-      <w:bookmarkEnd w:id="0"/>
     </w:p>
     <w:p>
       <w:pPr>
@@ -3418,6 +3926,7 @@
     <w:p>
       <w:proofErr w:type="gramStart"/>
       <w:r>
+        <w:lastRenderedPageBreak/>
         <w:t>Chambers et al. 2013.</w:t>
       </w:r>
       <w:proofErr w:type="gramEnd"/>
@@ -3486,11 +3995,7 @@
       </w:r>
       <w:proofErr w:type="gramEnd"/>
       <w:r>
-        <w:t xml:space="preserve"> Species-level phonological responses to ‘global warming’ as evidenced by herbarium collections in the Tibetan Autonomous Region. Growing realization that herbarium-based collections offer baseline data; looked at average flowering time; used mixed model with randomized blocks for 41 species (909 specimens), with altitude as the block and year and temp </w:t>
-      </w:r>
-      <w:r>
-        <w:lastRenderedPageBreak/>
-        <w:t>fixed effects and flowering time was the response variable; found earlier flowering time (0.5 days per year).</w:t>
+        <w:t xml:space="preserve"> Species-level phonological responses to ‘global warming’ as evidenced by herbarium collections in the Tibetan Autonomous Region. Growing realization that herbarium-based collections offer baseline data; looked at average flowering time; used mixed model with randomized blocks for 41 species (909 specimens), with altitude as the block and year and temp fixed effects and flowering time was the response variable; found earlier flowering time (0.5 days per year).</w:t>
       </w:r>
     </w:p>
     <w:p>
@@ -5437,7 +5942,7 @@
 </file>
 
 <file path=customXml/itemProps1.xml><?xml version="1.0" encoding="utf-8"?>
-<ds:datastoreItem xmlns:ds="http://schemas.openxmlformats.org/officeDocument/2006/customXml" ds:itemID="{E679613F-7EA3-4058-AF06-80172DEE421E}">
+<ds:datastoreItem xmlns:ds="http://schemas.openxmlformats.org/officeDocument/2006/customXml" ds:itemID="{0EC13CEA-96F1-4216-B011-436B7217C833}">
   <ds:schemaRefs>
     <ds:schemaRef ds:uri="http://schemas.openxmlformats.org/officeDocument/2006/bibliography"/>
   </ds:schemaRefs>

</xml_diff>